<commit_message>
update at 20201228 on publications/fellowship/review
</commit_message>
<xml_diff>
--- a/CV.docx
+++ b/CV.docx
@@ -101,31 +101,21 @@
               <w:rPr>
                 <w:rFonts w:asciiTheme="minorHAnsi" w:hAnsiTheme="minorHAnsi" w:cstheme="minorHAnsi"/>
               </w:rPr>
-              <w:t>hnpan</w:t>
+              <w:t>hnpan@umd.edu</w:t>
             </w:r>
+          </w:p>
+          <w:p>
+            <w:pPr>
+              <w:widowControl w:val="0"/>
+              <w:rPr>
+                <w:rFonts w:asciiTheme="minorHAnsi" w:hAnsiTheme="minorHAnsi" w:cstheme="minorHAnsi"/>
+              </w:rPr>
+            </w:pPr>
             <w:r>
               <w:rPr>
                 <w:rFonts w:asciiTheme="minorHAnsi" w:hAnsiTheme="minorHAnsi" w:cstheme="minorHAnsi"/>
               </w:rPr>
-              <w:t>@</w:t>
-            </w:r>
-            <w:r>
-              <w:rPr>
-                <w:rFonts w:asciiTheme="minorHAnsi" w:hAnsiTheme="minorHAnsi" w:cstheme="minorHAnsi"/>
-              </w:rPr>
-              <w:t>umd</w:t>
-            </w:r>
-            <w:r>
-              <w:rPr>
-                <w:rFonts w:asciiTheme="minorHAnsi" w:hAnsiTheme="minorHAnsi" w:cstheme="minorHAnsi"/>
-              </w:rPr>
-              <w:t>.</w:t>
-            </w:r>
-            <w:r>
-              <w:rPr>
-                <w:rFonts w:asciiTheme="minorHAnsi" w:hAnsiTheme="minorHAnsi" w:cstheme="minorHAnsi"/>
-              </w:rPr>
-              <w:t>edu</w:t>
+              <w:t>http://www.terpconnect.umd.edu/~hnpan/</w:t>
             </w:r>
           </w:p>
         </w:tc>
@@ -1192,15 +1182,7 @@
         <w:rPr>
           <w:rFonts w:asciiTheme="minorHAnsi" w:hAnsiTheme="minorHAnsi" w:cstheme="minorHAnsi"/>
         </w:rPr>
-        <w:t xml:space="preserve"> and </w:t>
-      </w:r>
-      <w:bookmarkStart w:id="0" w:name="_GoBack"/>
-      <w:bookmarkEnd w:id="0"/>
-      <w:r>
-        <w:rPr>
-          <w:rFonts w:asciiTheme="minorHAnsi" w:hAnsiTheme="minorHAnsi" w:cstheme="minorHAnsi"/>
-        </w:rPr>
-        <w:t>spin liquid</w:t>
+        <w:t xml:space="preserve"> and spin liquid</w:t>
       </w:r>
     </w:p>
     <w:p>
@@ -1251,6 +1233,318 @@
         <w:rPr>
           <w:rFonts w:asciiTheme="minorHAnsi" w:hAnsiTheme="minorHAnsi" w:cstheme="minorHAnsi"/>
         </w:rPr>
+        <w:t>and Das Sarma</w:t>
+      </w:r>
+      <w:r>
+        <w:rPr>
+          <w:rFonts w:asciiTheme="minorHAnsi" w:hAnsiTheme="minorHAnsi" w:cstheme="minorHAnsi"/>
+        </w:rPr>
+        <w:t xml:space="preserve">, </w:t>
+      </w:r>
+      <w:r>
+        <w:rPr>
+          <w:rFonts w:asciiTheme="minorHAnsi" w:hAnsiTheme="minorHAnsi" w:cstheme="minorHAnsi"/>
+        </w:rPr>
+        <w:t>S, “</w:t>
+      </w:r>
+      <w:r>
+        <w:rPr>
+          <w:rFonts w:asciiTheme="minorHAnsi" w:hAnsiTheme="minorHAnsi" w:cstheme="minorHAnsi"/>
+        </w:rPr>
+        <w:t>Disorder effects on Majorana zero modes: Kitaev chain versus semiconductor nanowire</w:t>
+      </w:r>
+      <w:r>
+        <w:rPr>
+          <w:rFonts w:asciiTheme="minorHAnsi" w:hAnsiTheme="minorHAnsi" w:cstheme="minorHAnsi"/>
+        </w:rPr>
+        <w:t xml:space="preserve">” </w:t>
+      </w:r>
+      <w:r>
+        <w:rPr>
+          <w:rFonts w:asciiTheme="minorHAnsi" w:hAnsiTheme="minorHAnsi" w:cstheme="minorHAnsi"/>
+        </w:rPr>
+        <w:t>arXiv:2012.12904</w:t>
+      </w:r>
+      <w:r>
+        <w:rPr>
+          <w:rFonts w:asciiTheme="minorHAnsi" w:hAnsiTheme="minorHAnsi" w:cstheme="minorHAnsi"/>
+        </w:rPr>
+        <w:t xml:space="preserve"> (2020)</w:t>
+      </w:r>
+    </w:p>
+    <w:p>
+      <w:pPr>
+        <w:rPr>
+          <w:rFonts w:asciiTheme="minorHAnsi" w:hAnsiTheme="minorHAnsi" w:cstheme="minorHAnsi"/>
+          <w:b/>
+          <w:bCs/>
+        </w:rPr>
+      </w:pPr>
+    </w:p>
+    <w:p>
+      <w:pPr>
+        <w:rPr>
+          <w:rFonts w:asciiTheme="minorHAnsi" w:hAnsiTheme="minorHAnsi" w:cstheme="minorHAnsi"/>
+          <w:b/>
+          <w:bCs/>
+        </w:rPr>
+      </w:pPr>
+      <w:r>
+        <w:rPr>
+          <w:rFonts w:asciiTheme="minorHAnsi" w:hAnsiTheme="minorHAnsi" w:cstheme="minorHAnsi"/>
+          <w:b/>
+          <w:bCs/>
+        </w:rPr>
+        <w:t xml:space="preserve">Pan, H., </w:t>
+      </w:r>
+      <w:r>
+        <w:rPr>
+          <w:rFonts w:asciiTheme="minorHAnsi" w:hAnsiTheme="minorHAnsi" w:cstheme="minorHAnsi"/>
+        </w:rPr>
+        <w:t>and Das Sarma</w:t>
+      </w:r>
+      <w:r>
+        <w:rPr>
+          <w:rFonts w:asciiTheme="minorHAnsi" w:hAnsiTheme="minorHAnsi" w:cstheme="minorHAnsi"/>
+        </w:rPr>
+        <w:t xml:space="preserve">, </w:t>
+      </w:r>
+      <w:r>
+        <w:rPr>
+          <w:rFonts w:asciiTheme="minorHAnsi" w:hAnsiTheme="minorHAnsi" w:cstheme="minorHAnsi"/>
+        </w:rPr>
+        <w:t>S, “</w:t>
+      </w:r>
+      <w:r>
+        <w:rPr>
+          <w:rFonts w:asciiTheme="minorHAnsi" w:hAnsiTheme="minorHAnsi" w:cstheme="minorHAnsi"/>
+        </w:rPr>
+        <w:t>Interaction-driven filling-induced metal-insulator transitions in 2D moir</w:t>
+      </w:r>
+      <w:r>
+        <w:rPr>
+          <w:rFonts w:asciiTheme="minorHAnsi" w:hAnsiTheme="minorHAnsi" w:cstheme="minorHAnsi"/>
+        </w:rPr>
+        <w:t>é</w:t>
+      </w:r>
+      <w:r>
+        <w:rPr>
+          <w:rFonts w:asciiTheme="minorHAnsi" w:hAnsiTheme="minorHAnsi" w:cstheme="minorHAnsi"/>
+        </w:rPr>
+        <w:t xml:space="preserve"> lattices</w:t>
+      </w:r>
+      <w:r>
+        <w:rPr>
+          <w:rFonts w:asciiTheme="minorHAnsi" w:hAnsiTheme="minorHAnsi" w:cstheme="minorHAnsi"/>
+        </w:rPr>
+        <w:t xml:space="preserve">” </w:t>
+      </w:r>
+      <w:r>
+        <w:rPr>
+          <w:rFonts w:asciiTheme="minorHAnsi" w:hAnsiTheme="minorHAnsi" w:cstheme="minorHAnsi"/>
+        </w:rPr>
+        <w:t>arXiv:2012.04554</w:t>
+      </w:r>
+      <w:r>
+        <w:rPr>
+          <w:rFonts w:asciiTheme="minorHAnsi" w:hAnsiTheme="minorHAnsi" w:cstheme="minorHAnsi"/>
+        </w:rPr>
+        <w:t xml:space="preserve"> (2020)</w:t>
+      </w:r>
+    </w:p>
+    <w:p>
+      <w:pPr>
+        <w:rPr>
+          <w:rFonts w:asciiTheme="minorHAnsi" w:hAnsiTheme="minorHAnsi" w:cstheme="minorHAnsi"/>
+          <w:b/>
+          <w:bCs/>
+        </w:rPr>
+      </w:pPr>
+    </w:p>
+    <w:p>
+      <w:pPr>
+        <w:rPr>
+          <w:rFonts w:asciiTheme="minorHAnsi" w:hAnsiTheme="minorHAnsi" w:cstheme="minorHAnsi"/>
+          <w:b/>
+          <w:bCs/>
+        </w:rPr>
+      </w:pPr>
+      <w:r>
+        <w:rPr>
+          <w:rFonts w:asciiTheme="minorHAnsi" w:hAnsiTheme="minorHAnsi" w:cstheme="minorHAnsi"/>
+          <w:b/>
+          <w:bCs/>
+        </w:rPr>
+        <w:t>Pan</w:t>
+      </w:r>
+      <w:r>
+        <w:rPr>
+          <w:rFonts w:asciiTheme="minorHAnsi" w:hAnsiTheme="minorHAnsi" w:cstheme="minorHAnsi"/>
+        </w:rPr>
+        <w:t xml:space="preserve">, </w:t>
+      </w:r>
+      <w:r>
+        <w:rPr>
+          <w:rFonts w:asciiTheme="minorHAnsi" w:hAnsiTheme="minorHAnsi" w:cstheme="minorHAnsi"/>
+          <w:b/>
+          <w:bCs/>
+        </w:rPr>
+        <w:t>H</w:t>
+      </w:r>
+      <w:r>
+        <w:rPr>
+          <w:rFonts w:asciiTheme="minorHAnsi" w:hAnsiTheme="minorHAnsi" w:cstheme="minorHAnsi"/>
+        </w:rPr>
+        <w:t xml:space="preserve">., </w:t>
+      </w:r>
+      <w:r>
+        <w:rPr>
+          <w:rFonts w:asciiTheme="minorHAnsi" w:hAnsiTheme="minorHAnsi" w:cstheme="minorHAnsi"/>
+        </w:rPr>
+        <w:t>Sau</w:t>
+      </w:r>
+      <w:r>
+        <w:rPr>
+          <w:rFonts w:asciiTheme="minorHAnsi" w:hAnsiTheme="minorHAnsi" w:cstheme="minorHAnsi"/>
+        </w:rPr>
+        <w:t xml:space="preserve">, </w:t>
+      </w:r>
+      <w:r>
+        <w:rPr>
+          <w:rFonts w:asciiTheme="minorHAnsi" w:hAnsiTheme="minorHAnsi" w:cstheme="minorHAnsi"/>
+        </w:rPr>
+        <w:t>J</w:t>
+      </w:r>
+      <w:r>
+        <w:rPr>
+          <w:rFonts w:asciiTheme="minorHAnsi" w:hAnsiTheme="minorHAnsi" w:cstheme="minorHAnsi"/>
+        </w:rPr>
+        <w:t>.</w:t>
+      </w:r>
+      <w:r>
+        <w:rPr>
+          <w:rFonts w:asciiTheme="minorHAnsi" w:hAnsiTheme="minorHAnsi" w:cstheme="minorHAnsi"/>
+        </w:rPr>
+        <w:t>D</w:t>
+      </w:r>
+      <w:r>
+        <w:rPr>
+          <w:rFonts w:asciiTheme="minorHAnsi" w:hAnsiTheme="minorHAnsi" w:cstheme="minorHAnsi"/>
+        </w:rPr>
+        <w:t>.,</w:t>
+      </w:r>
+      <w:r>
+        <w:rPr>
+          <w:rFonts w:asciiTheme="minorHAnsi" w:hAnsiTheme="minorHAnsi" w:cstheme="minorHAnsi"/>
+        </w:rPr>
+        <w:t xml:space="preserve"> </w:t>
+      </w:r>
+      <w:r>
+        <w:rPr>
+          <w:rFonts w:asciiTheme="minorHAnsi" w:hAnsiTheme="minorHAnsi" w:cstheme="minorHAnsi"/>
+        </w:rPr>
+        <w:t>and</w:t>
+      </w:r>
+      <w:r>
+        <w:rPr>
+          <w:rFonts w:asciiTheme="minorHAnsi" w:hAnsiTheme="minorHAnsi" w:cstheme="minorHAnsi"/>
+        </w:rPr>
+        <w:t xml:space="preserve"> Das Sarma</w:t>
+      </w:r>
+      <w:r>
+        <w:rPr>
+          <w:rFonts w:asciiTheme="minorHAnsi" w:hAnsiTheme="minorHAnsi" w:cstheme="minorHAnsi"/>
+        </w:rPr>
+        <w:t xml:space="preserve">, </w:t>
+      </w:r>
+      <w:r>
+        <w:rPr>
+          <w:rFonts w:asciiTheme="minorHAnsi" w:hAnsiTheme="minorHAnsi" w:cstheme="minorHAnsi"/>
+        </w:rPr>
+        <w:t>S</w:t>
+      </w:r>
+      <w:r>
+        <w:rPr>
+          <w:rFonts w:asciiTheme="minorHAnsi" w:hAnsiTheme="minorHAnsi" w:cstheme="minorHAnsi"/>
+        </w:rPr>
+        <w:t>., “</w:t>
+      </w:r>
+      <w:r>
+        <w:rPr>
+          <w:rFonts w:asciiTheme="minorHAnsi" w:hAnsiTheme="minorHAnsi" w:cstheme="minorHAnsi"/>
+        </w:rPr>
+        <w:t>Three-terminal nonlocal conductance in Majorana nanowires: distinguishing topological and trivial in realistic systems with disorder and inhomogeneous potential</w:t>
+      </w:r>
+      <w:r>
+        <w:rPr>
+          <w:rFonts w:asciiTheme="minorHAnsi" w:hAnsiTheme="minorHAnsi" w:cstheme="minorHAnsi"/>
+        </w:rPr>
+        <w:t xml:space="preserve">” </w:t>
+      </w:r>
+      <w:r>
+        <w:rPr>
+          <w:rFonts w:asciiTheme="minorHAnsi" w:hAnsiTheme="minorHAnsi" w:cstheme="minorHAnsi"/>
+        </w:rPr>
+        <w:t>arXiv:2009.11809</w:t>
+      </w:r>
+      <w:r>
+        <w:rPr>
+          <w:rFonts w:asciiTheme="minorHAnsi" w:hAnsiTheme="minorHAnsi" w:cstheme="minorHAnsi"/>
+        </w:rPr>
+        <w:t xml:space="preserve"> </w:t>
+      </w:r>
+      <w:r>
+        <w:rPr>
+          <w:rFonts w:asciiTheme="minorHAnsi" w:hAnsiTheme="minorHAnsi" w:cstheme="minorHAnsi" w:hint="eastAsia"/>
+          <w:lang w:eastAsia="zh-CN"/>
+        </w:rPr>
+        <w:t>(</w:t>
+      </w:r>
+      <w:r>
+        <w:rPr>
+          <w:rFonts w:asciiTheme="minorHAnsi" w:hAnsiTheme="minorHAnsi" w:cstheme="minorHAnsi"/>
+          <w:lang w:eastAsia="zh-CN"/>
+        </w:rPr>
+        <w:t>2020</w:t>
+      </w:r>
+      <w:r>
+        <w:rPr>
+          <w:rFonts w:asciiTheme="minorHAnsi" w:hAnsiTheme="minorHAnsi" w:cstheme="minorHAnsi" w:hint="eastAsia"/>
+          <w:lang w:eastAsia="zh-CN"/>
+        </w:rPr>
+        <w:t>)</w:t>
+      </w:r>
+    </w:p>
+    <w:p>
+      <w:pPr>
+        <w:rPr>
+          <w:rFonts w:asciiTheme="minorHAnsi" w:hAnsiTheme="minorHAnsi" w:cstheme="minorHAnsi"/>
+          <w:b/>
+          <w:bCs/>
+        </w:rPr>
+      </w:pPr>
+    </w:p>
+    <w:p>
+      <w:pPr>
+        <w:rPr>
+          <w:rFonts w:asciiTheme="minorHAnsi" w:hAnsiTheme="minorHAnsi" w:cstheme="minorHAnsi"/>
+          <w:b/>
+          <w:bCs/>
+        </w:rPr>
+      </w:pPr>
+      <w:r>
+        <w:rPr>
+          <w:rFonts w:asciiTheme="minorHAnsi" w:hAnsiTheme="minorHAnsi" w:cstheme="minorHAnsi"/>
+          <w:b/>
+          <w:bCs/>
+        </w:rPr>
+        <w:lastRenderedPageBreak/>
+        <w:t xml:space="preserve">Pan, H., </w:t>
+      </w:r>
+      <w:r>
+        <w:rPr>
+          <w:rFonts w:asciiTheme="minorHAnsi" w:hAnsiTheme="minorHAnsi" w:cstheme="minorHAnsi"/>
+        </w:rPr>
         <w:t>Wu, F.</w:t>
       </w:r>
       <w:r>
@@ -1305,7 +1599,31 @@
         <w:rPr>
           <w:rFonts w:asciiTheme="minorHAnsi" w:hAnsiTheme="minorHAnsi" w:cstheme="minorHAnsi"/>
         </w:rPr>
-        <w:t>arXiv:2008.08998, 2020</w:t>
+        <w:t>Phys. Rev. B 102, 201104(R)</w:t>
+      </w:r>
+      <w:r>
+        <w:rPr>
+          <w:rFonts w:asciiTheme="minorHAnsi" w:hAnsiTheme="minorHAnsi" w:cstheme="minorHAnsi"/>
+        </w:rPr>
+        <w:t xml:space="preserve"> </w:t>
+      </w:r>
+      <w:r>
+        <w:rPr>
+          <w:rFonts w:asciiTheme="minorHAnsi" w:hAnsiTheme="minorHAnsi" w:cstheme="minorHAnsi"/>
+        </w:rPr>
+        <w:t>(</w:t>
+      </w:r>
+      <w:r>
+        <w:rPr>
+          <w:rFonts w:asciiTheme="minorHAnsi" w:hAnsiTheme="minorHAnsi" w:cstheme="minorHAnsi"/>
+        </w:rPr>
+        <w:t>2020</w:t>
+      </w:r>
+      <w:r>
+        <w:rPr>
+          <w:rFonts w:asciiTheme="minorHAnsi" w:hAnsiTheme="minorHAnsi" w:cstheme="minorHAnsi"/>
+        </w:rPr>
+        <w:t>)</w:t>
       </w:r>
     </w:p>
     <w:p>
@@ -1512,7 +1830,6 @@
           <w:bCs/>
           <w:lang w:eastAsia="zh-CN"/>
         </w:rPr>
-        <w:lastRenderedPageBreak/>
         <w:t>Pan</w:t>
       </w:r>
       <w:r>
@@ -2440,6 +2757,24 @@
     </w:p>
     <w:p>
       <w:pPr>
+        <w:pStyle w:val="ListParagraph"/>
+        <w:numPr>
+          <w:ilvl w:val="0"/>
+          <w:numId w:val="7"/>
+        </w:numPr>
+        <w:rPr>
+          <w:rFonts w:asciiTheme="minorHAnsi" w:hAnsiTheme="minorHAnsi" w:cstheme="minorHAnsi"/>
+        </w:rPr>
+      </w:pPr>
+      <w:r>
+        <w:rPr>
+          <w:rFonts w:asciiTheme="minorHAnsi" w:hAnsiTheme="minorHAnsi" w:cstheme="minorHAnsi"/>
+        </w:rPr>
+        <w:t>Physical Review X</w:t>
+      </w:r>
+    </w:p>
+    <w:p>
+      <w:pPr>
         <w:rPr>
           <w:rFonts w:asciiTheme="minorHAnsi" w:hAnsiTheme="minorHAnsi" w:cstheme="minorHAnsi"/>
         </w:rPr>
@@ -2660,6 +2995,31 @@
       <w:pPr>
         <w:rPr>
           <w:rFonts w:asciiTheme="minorHAnsi" w:hAnsiTheme="minorHAnsi" w:cstheme="minorHAnsi"/>
+          <w:b/>
+        </w:rPr>
+      </w:pPr>
+      <w:hyperlink r:id="rId7" w:history="1">
+        <w:r>
+          <w:rPr>
+            <w:rStyle w:val="Hyperlink"/>
+            <w:rFonts w:asciiTheme="minorHAnsi" w:hAnsiTheme="minorHAnsi" w:cstheme="minorHAnsi"/>
+            <w:b/>
+          </w:rPr>
+          <w:t>KITP Graduate Fellowship</w:t>
+        </w:r>
+      </w:hyperlink>
+      <w:r>
+        <w:rPr>
+          <w:rFonts w:asciiTheme="minorHAnsi" w:hAnsiTheme="minorHAnsi" w:cstheme="minorHAnsi"/>
+          <w:b/>
+        </w:rPr>
+        <w:t>, Spring 2021</w:t>
+      </w:r>
+    </w:p>
+    <w:p>
+      <w:pPr>
+        <w:rPr>
+          <w:rFonts w:asciiTheme="minorHAnsi" w:hAnsiTheme="minorHAnsi" w:cstheme="minorHAnsi"/>
         </w:rPr>
       </w:pPr>
       <w:r>
@@ -2732,34 +3092,12 @@
         </w:rPr>
         <w:t>9</w:t>
       </w:r>
-    </w:p>
-    <w:p>
-      <w:pPr>
-        <w:rPr>
-          <w:rFonts w:asciiTheme="minorHAnsi" w:hAnsiTheme="minorHAnsi" w:cstheme="minorHAnsi"/>
-          <w:b/>
-        </w:rPr>
-      </w:pPr>
-      <w:r>
-        <w:rPr>
-          <w:rFonts w:asciiTheme="minorHAnsi" w:hAnsiTheme="minorHAnsi" w:cstheme="minorHAnsi"/>
-          <w:b/>
-        </w:rPr>
-        <w:t>F</w:t>
-      </w:r>
-      <w:r>
-        <w:rPr>
-          <w:rFonts w:asciiTheme="minorHAnsi" w:hAnsiTheme="minorHAnsi" w:cstheme="minorHAnsi"/>
-          <w:b/>
-        </w:rPr>
-        <w:t>ir</w:t>
-      </w:r>
-      <w:r>
-        <w:rPr>
-          <w:rFonts w:asciiTheme="minorHAnsi" w:hAnsiTheme="minorHAnsi" w:cstheme="minorHAnsi"/>
-          <w:b/>
-        </w:rPr>
-        <w:t>st tier Dean Fellowship by University of Maryland, 2017-2018</w:t>
+      <w:r>
+        <w:rPr>
+          <w:rFonts w:asciiTheme="minorHAnsi" w:hAnsiTheme="minorHAnsi" w:cstheme="minorHAnsi"/>
+          <w:b/>
+        </w:rPr>
+        <w:t xml:space="preserve"> &amp;2017-2018</w:t>
       </w:r>
     </w:p>
     <w:p>
@@ -3044,7 +3382,7 @@
       </w:pPr>
     </w:p>
     <w:sectPr>
-      <w:footerReference w:type="default" r:id="rId7"/>
+      <w:footerReference w:type="default" r:id="rId8"/>
       <w:pgSz w:w="12240" w:h="15840"/>
       <w:pgMar w:top="1440" w:right="1440" w:bottom="1440" w:left="1800" w:header="720" w:footer="720" w:gutter="0"/>
       <w:cols w:space="720"/>
@@ -3867,7 +4205,7 @@
         <w:ind w:left="720" w:hanging="360"/>
       </w:pPr>
       <w:rPr>
-        <w:rFonts w:ascii="Symbol" w:eastAsia="宋体" w:hAnsi="Symbol" w:cs="Times New Roman" w:hint="default"/>
+        <w:rFonts w:ascii="Symbol" w:eastAsia="SimSun" w:hAnsi="Symbol" w:cs="Times New Roman" w:hint="default"/>
       </w:rPr>
     </w:lvl>
     <w:lvl w:ilvl="1" w:tplc="04090003" w:tentative="1">
@@ -4279,7 +4617,7 @@
   <w:docDefaults>
     <w:rPrDefault>
       <w:rPr>
-        <w:rFonts w:ascii="Times New Roman" w:eastAsia="宋体" w:hAnsi="Times New Roman" w:cs="Times New Roman"/>
+        <w:rFonts w:ascii="Times New Roman" w:eastAsia="SimSun" w:hAnsi="Times New Roman" w:cs="Times New Roman"/>
         <w:lang w:val="en-US" w:eastAsia="en-US" w:bidi="ar-SA"/>
       </w:rPr>
     </w:rPrDefault>

</xml_diff>